<commit_message>
added images in document
</commit_message>
<xml_diff>
--- a/Interfaces Implementation and Integration document.docx
+++ b/Interfaces Implementation and Integration document.docx
@@ -24,9 +24,463 @@
         <w:t>Interfaces Implementation and Integration with document</w:t>
       </w:r>
     </w:p>
+    <w:p>
+      <w:pPr>
+        <w:rPr>
+          <w:rFonts w:ascii="Arial" w:hAnsi="Arial" w:cs="Arial"/>
+          <w:b/>
+          <w:bCs/>
+          <w:sz w:val="28"/>
+          <w:szCs w:val="28"/>
+        </w:rPr>
+      </w:pPr>
+    </w:p>
+    <w:p>
+      <w:pPr>
+        <w:rPr>
+          <w:rFonts w:ascii="Arial" w:hAnsi="Arial" w:cs="Arial"/>
+          <w:b/>
+          <w:bCs/>
+          <w:sz w:val="28"/>
+          <w:szCs w:val="28"/>
+        </w:rPr>
+      </w:pPr>
+      <w:r>
+        <w:rPr>
+          <w:rFonts w:ascii="Arial" w:hAnsi="Arial" w:cs="Arial"/>
+          <w:b/>
+          <w:bCs/>
+          <w:noProof/>
+          <w:sz w:val="28"/>
+          <w:szCs w:val="28"/>
+        </w:rPr>
+        <w:drawing>
+          <wp:inline distT="0" distB="0" distL="0" distR="0" wp14:anchorId="790B3053" wp14:editId="4C6A3265">
+            <wp:extent cx="5943600" cy="3331845"/>
+            <wp:effectExtent l="0" t="0" r="0" b="1905"/>
+            <wp:docPr id="1" name="Picture 1"/>
+            <wp:cNvGraphicFramePr>
+              <a:graphicFrameLocks xmlns:a="http://schemas.openxmlformats.org/drawingml/2006/main" noChangeAspect="1"/>
+            </wp:cNvGraphicFramePr>
+            <a:graphic xmlns:a="http://schemas.openxmlformats.org/drawingml/2006/main">
+              <a:graphicData uri="http://schemas.openxmlformats.org/drawingml/2006/picture">
+                <pic:pic xmlns:pic="http://schemas.openxmlformats.org/drawingml/2006/picture">
+                  <pic:nvPicPr>
+                    <pic:cNvPr id="1" name="1.JPG"/>
+                    <pic:cNvPicPr/>
+                  </pic:nvPicPr>
+                  <pic:blipFill>
+                    <a:blip r:embed="rId4">
+                      <a:extLst>
+                        <a:ext uri="{28A0092B-C50C-407E-A947-70E740481C1C}">
+                          <a14:useLocalDpi xmlns:a14="http://schemas.microsoft.com/office/drawing/2010/main" val="0"/>
+                        </a:ext>
+                      </a:extLst>
+                    </a:blip>
+                    <a:stretch>
+                      <a:fillRect/>
+                    </a:stretch>
+                  </pic:blipFill>
+                  <pic:spPr>
+                    <a:xfrm>
+                      <a:off x="0" y="0"/>
+                      <a:ext cx="5943600" cy="3331845"/>
+                    </a:xfrm>
+                    <a:prstGeom prst="rect">
+                      <a:avLst/>
+                    </a:prstGeom>
+                  </pic:spPr>
+                </pic:pic>
+              </a:graphicData>
+            </a:graphic>
+          </wp:inline>
+        </w:drawing>
+      </w:r>
+    </w:p>
+    <w:p>
+      <w:pPr>
+        <w:rPr>
+          <w:rFonts w:ascii="Arial" w:hAnsi="Arial" w:cs="Arial"/>
+          <w:b/>
+          <w:bCs/>
+          <w:sz w:val="28"/>
+          <w:szCs w:val="28"/>
+        </w:rPr>
+      </w:pPr>
+      <w:r>
+        <w:rPr>
+          <w:rFonts w:ascii="Arial" w:hAnsi="Arial" w:cs="Arial"/>
+          <w:b/>
+          <w:bCs/>
+          <w:noProof/>
+          <w:sz w:val="28"/>
+          <w:szCs w:val="28"/>
+        </w:rPr>
+        <w:drawing>
+          <wp:inline distT="0" distB="0" distL="0" distR="0" wp14:anchorId="417D8292" wp14:editId="76334E72">
+            <wp:extent cx="5943600" cy="3324860"/>
+            <wp:effectExtent l="0" t="0" r="0" b="8890"/>
+            <wp:docPr id="7" name="Picture 7"/>
+            <wp:cNvGraphicFramePr>
+              <a:graphicFrameLocks xmlns:a="http://schemas.openxmlformats.org/drawingml/2006/main" noChangeAspect="1"/>
+            </wp:cNvGraphicFramePr>
+            <a:graphic xmlns:a="http://schemas.openxmlformats.org/drawingml/2006/main">
+              <a:graphicData uri="http://schemas.openxmlformats.org/drawingml/2006/picture">
+                <pic:pic xmlns:pic="http://schemas.openxmlformats.org/drawingml/2006/picture">
+                  <pic:nvPicPr>
+                    <pic:cNvPr id="7" name="signup.JPG"/>
+                    <pic:cNvPicPr/>
+                  </pic:nvPicPr>
+                  <pic:blipFill>
+                    <a:blip r:embed="rId5">
+                      <a:extLst>
+                        <a:ext uri="{28A0092B-C50C-407E-A947-70E740481C1C}">
+                          <a14:useLocalDpi xmlns:a14="http://schemas.microsoft.com/office/drawing/2010/main" val="0"/>
+                        </a:ext>
+                      </a:extLst>
+                    </a:blip>
+                    <a:stretch>
+                      <a:fillRect/>
+                    </a:stretch>
+                  </pic:blipFill>
+                  <pic:spPr>
+                    <a:xfrm>
+                      <a:off x="0" y="0"/>
+                      <a:ext cx="5943600" cy="3324860"/>
+                    </a:xfrm>
+                    <a:prstGeom prst="rect">
+                      <a:avLst/>
+                    </a:prstGeom>
+                  </pic:spPr>
+                </pic:pic>
+              </a:graphicData>
+            </a:graphic>
+          </wp:inline>
+        </w:drawing>
+      </w:r>
+    </w:p>
+    <w:p>
+      <w:pPr>
+        <w:rPr>
+          <w:rFonts w:ascii="Arial" w:hAnsi="Arial" w:cs="Arial"/>
+          <w:b/>
+          <w:bCs/>
+          <w:sz w:val="28"/>
+          <w:szCs w:val="28"/>
+        </w:rPr>
+      </w:pPr>
+    </w:p>
+    <w:p>
+      <w:pPr>
+        <w:rPr>
+          <w:rFonts w:ascii="Arial" w:hAnsi="Arial" w:cs="Arial"/>
+          <w:b/>
+          <w:bCs/>
+          <w:sz w:val="28"/>
+          <w:szCs w:val="28"/>
+        </w:rPr>
+      </w:pPr>
+      <w:r>
+        <w:rPr>
+          <w:rFonts w:ascii="Arial" w:hAnsi="Arial" w:cs="Arial"/>
+          <w:b/>
+          <w:bCs/>
+          <w:noProof/>
+          <w:sz w:val="28"/>
+          <w:szCs w:val="28"/>
+        </w:rPr>
+        <w:lastRenderedPageBreak/>
+        <w:drawing>
+          <wp:inline distT="0" distB="0" distL="0" distR="0" wp14:anchorId="1594777F" wp14:editId="0457B654">
+            <wp:extent cx="5943600" cy="3328670"/>
+            <wp:effectExtent l="0" t="0" r="0" b="5080"/>
+            <wp:docPr id="6" name="Picture 6"/>
+            <wp:cNvGraphicFramePr>
+              <a:graphicFrameLocks xmlns:a="http://schemas.openxmlformats.org/drawingml/2006/main" noChangeAspect="1"/>
+            </wp:cNvGraphicFramePr>
+            <a:graphic xmlns:a="http://schemas.openxmlformats.org/drawingml/2006/main">
+              <a:graphicData uri="http://schemas.openxmlformats.org/drawingml/2006/picture">
+                <pic:pic xmlns:pic="http://schemas.openxmlformats.org/drawingml/2006/picture">
+                  <pic:nvPicPr>
+                    <pic:cNvPr id="6" name="login.JPG"/>
+                    <pic:cNvPicPr/>
+                  </pic:nvPicPr>
+                  <pic:blipFill>
+                    <a:blip r:embed="rId6">
+                      <a:extLst>
+                        <a:ext uri="{28A0092B-C50C-407E-A947-70E740481C1C}">
+                          <a14:useLocalDpi xmlns:a14="http://schemas.microsoft.com/office/drawing/2010/main" val="0"/>
+                        </a:ext>
+                      </a:extLst>
+                    </a:blip>
+                    <a:stretch>
+                      <a:fillRect/>
+                    </a:stretch>
+                  </pic:blipFill>
+                  <pic:spPr>
+                    <a:xfrm>
+                      <a:off x="0" y="0"/>
+                      <a:ext cx="5943600" cy="3328670"/>
+                    </a:xfrm>
+                    <a:prstGeom prst="rect">
+                      <a:avLst/>
+                    </a:prstGeom>
+                  </pic:spPr>
+                </pic:pic>
+              </a:graphicData>
+            </a:graphic>
+          </wp:inline>
+        </w:drawing>
+      </w:r>
+    </w:p>
+    <w:p>
+      <w:pPr>
+        <w:rPr>
+          <w:rFonts w:ascii="Arial" w:hAnsi="Arial" w:cs="Arial"/>
+          <w:b/>
+          <w:bCs/>
+          <w:sz w:val="28"/>
+          <w:szCs w:val="28"/>
+        </w:rPr>
+      </w:pPr>
+    </w:p>
+    <w:p>
+      <w:pPr>
+        <w:rPr>
+          <w:rFonts w:ascii="Arial" w:hAnsi="Arial" w:cs="Arial"/>
+          <w:b/>
+          <w:bCs/>
+          <w:sz w:val="28"/>
+          <w:szCs w:val="28"/>
+        </w:rPr>
+      </w:pPr>
+      <w:r>
+        <w:rPr>
+          <w:rFonts w:ascii="Arial" w:hAnsi="Arial" w:cs="Arial"/>
+          <w:b/>
+          <w:bCs/>
+          <w:noProof/>
+          <w:sz w:val="28"/>
+          <w:szCs w:val="28"/>
+        </w:rPr>
+        <w:drawing>
+          <wp:inline distT="0" distB="0" distL="0" distR="0" wp14:anchorId="4AF089B5" wp14:editId="3B547F27">
+            <wp:extent cx="5943600" cy="3329305"/>
+            <wp:effectExtent l="0" t="0" r="0" b="4445"/>
+            <wp:docPr id="2" name="Picture 2"/>
+            <wp:cNvGraphicFramePr>
+              <a:graphicFrameLocks xmlns:a="http://schemas.openxmlformats.org/drawingml/2006/main" noChangeAspect="1"/>
+            </wp:cNvGraphicFramePr>
+            <a:graphic xmlns:a="http://schemas.openxmlformats.org/drawingml/2006/main">
+              <a:graphicData uri="http://schemas.openxmlformats.org/drawingml/2006/picture">
+                <pic:pic xmlns:pic="http://schemas.openxmlformats.org/drawingml/2006/picture">
+                  <pic:nvPicPr>
+                    <pic:cNvPr id="2" name="3.JPG"/>
+                    <pic:cNvPicPr/>
+                  </pic:nvPicPr>
+                  <pic:blipFill>
+                    <a:blip r:embed="rId7">
+                      <a:extLst>
+                        <a:ext uri="{28A0092B-C50C-407E-A947-70E740481C1C}">
+                          <a14:useLocalDpi xmlns:a14="http://schemas.microsoft.com/office/drawing/2010/main" val="0"/>
+                        </a:ext>
+                      </a:extLst>
+                    </a:blip>
+                    <a:stretch>
+                      <a:fillRect/>
+                    </a:stretch>
+                  </pic:blipFill>
+                  <pic:spPr>
+                    <a:xfrm>
+                      <a:off x="0" y="0"/>
+                      <a:ext cx="5943600" cy="3329305"/>
+                    </a:xfrm>
+                    <a:prstGeom prst="rect">
+                      <a:avLst/>
+                    </a:prstGeom>
+                  </pic:spPr>
+                </pic:pic>
+              </a:graphicData>
+            </a:graphic>
+          </wp:inline>
+        </w:drawing>
+      </w:r>
+    </w:p>
+    <w:p>
+      <w:pPr>
+        <w:rPr>
+          <w:rFonts w:ascii="Arial" w:hAnsi="Arial" w:cs="Arial"/>
+          <w:b/>
+          <w:bCs/>
+          <w:sz w:val="28"/>
+          <w:szCs w:val="28"/>
+        </w:rPr>
+      </w:pPr>
+      <w:r>
+        <w:rPr>
+          <w:rFonts w:ascii="Arial" w:hAnsi="Arial" w:cs="Arial"/>
+          <w:b/>
+          <w:bCs/>
+          <w:noProof/>
+          <w:sz w:val="28"/>
+          <w:szCs w:val="28"/>
+        </w:rPr>
+        <w:lastRenderedPageBreak/>
+        <w:drawing>
+          <wp:inline distT="0" distB="0" distL="0" distR="0" wp14:anchorId="70FE08FC" wp14:editId="7C9EB945">
+            <wp:extent cx="5943600" cy="3318510"/>
+            <wp:effectExtent l="0" t="0" r="0" b="0"/>
+            <wp:docPr id="4" name="Picture 4"/>
+            <wp:cNvGraphicFramePr>
+              <a:graphicFrameLocks xmlns:a="http://schemas.openxmlformats.org/drawingml/2006/main" noChangeAspect="1"/>
+            </wp:cNvGraphicFramePr>
+            <a:graphic xmlns:a="http://schemas.openxmlformats.org/drawingml/2006/main">
+              <a:graphicData uri="http://schemas.openxmlformats.org/drawingml/2006/picture">
+                <pic:pic xmlns:pic="http://schemas.openxmlformats.org/drawingml/2006/picture">
+                  <pic:nvPicPr>
+                    <pic:cNvPr id="4" name="course.JPG"/>
+                    <pic:cNvPicPr/>
+                  </pic:nvPicPr>
+                  <pic:blipFill>
+                    <a:blip r:embed="rId8">
+                      <a:extLst>
+                        <a:ext uri="{28A0092B-C50C-407E-A947-70E740481C1C}">
+                          <a14:useLocalDpi xmlns:a14="http://schemas.microsoft.com/office/drawing/2010/main" val="0"/>
+                        </a:ext>
+                      </a:extLst>
+                    </a:blip>
+                    <a:stretch>
+                      <a:fillRect/>
+                    </a:stretch>
+                  </pic:blipFill>
+                  <pic:spPr>
+                    <a:xfrm>
+                      <a:off x="0" y="0"/>
+                      <a:ext cx="5943600" cy="3318510"/>
+                    </a:xfrm>
+                    <a:prstGeom prst="rect">
+                      <a:avLst/>
+                    </a:prstGeom>
+                  </pic:spPr>
+                </pic:pic>
+              </a:graphicData>
+            </a:graphic>
+          </wp:inline>
+        </w:drawing>
+      </w:r>
+      <w:r>
+        <w:rPr>
+          <w:rFonts w:ascii="Arial" w:hAnsi="Arial" w:cs="Arial"/>
+          <w:b/>
+          <w:bCs/>
+          <w:noProof/>
+          <w:sz w:val="28"/>
+          <w:szCs w:val="28"/>
+        </w:rPr>
+        <w:drawing>
+          <wp:inline distT="0" distB="0" distL="0" distR="0" wp14:anchorId="6FE4482C" wp14:editId="2324DC95">
+            <wp:extent cx="5943600" cy="3778250"/>
+            <wp:effectExtent l="0" t="0" r="0" b="0"/>
+            <wp:docPr id="3" name="Picture 3"/>
+            <wp:cNvGraphicFramePr>
+              <a:graphicFrameLocks xmlns:a="http://schemas.openxmlformats.org/drawingml/2006/main" noChangeAspect="1"/>
+            </wp:cNvGraphicFramePr>
+            <a:graphic xmlns:a="http://schemas.openxmlformats.org/drawingml/2006/main">
+              <a:graphicData uri="http://schemas.openxmlformats.org/drawingml/2006/picture">
+                <pic:pic xmlns:pic="http://schemas.openxmlformats.org/drawingml/2006/picture">
+                  <pic:nvPicPr>
+                    <pic:cNvPr id="3" name="4.JPG"/>
+                    <pic:cNvPicPr/>
+                  </pic:nvPicPr>
+                  <pic:blipFill>
+                    <a:blip r:embed="rId9">
+                      <a:extLst>
+                        <a:ext uri="{28A0092B-C50C-407E-A947-70E740481C1C}">
+                          <a14:useLocalDpi xmlns:a14="http://schemas.microsoft.com/office/drawing/2010/main" val="0"/>
+                        </a:ext>
+                      </a:extLst>
+                    </a:blip>
+                    <a:stretch>
+                      <a:fillRect/>
+                    </a:stretch>
+                  </pic:blipFill>
+                  <pic:spPr>
+                    <a:xfrm>
+                      <a:off x="0" y="0"/>
+                      <a:ext cx="5943600" cy="3778250"/>
+                    </a:xfrm>
+                    <a:prstGeom prst="rect">
+                      <a:avLst/>
+                    </a:prstGeom>
+                  </pic:spPr>
+                </pic:pic>
+              </a:graphicData>
+            </a:graphic>
+          </wp:inline>
+        </w:drawing>
+      </w:r>
+      <w:r>
+        <w:rPr>
+          <w:rFonts w:ascii="Arial" w:hAnsi="Arial" w:cs="Arial"/>
+          <w:b/>
+          <w:bCs/>
+          <w:noProof/>
+          <w:sz w:val="28"/>
+          <w:szCs w:val="28"/>
+        </w:rPr>
+        <w:lastRenderedPageBreak/>
+        <w:drawing>
+          <wp:inline distT="0" distB="0" distL="0" distR="0" wp14:anchorId="063912F1" wp14:editId="6BED5D00">
+            <wp:extent cx="5943600" cy="3190875"/>
+            <wp:effectExtent l="0" t="0" r="0" b="9525"/>
+            <wp:docPr id="5" name="Picture 5"/>
+            <wp:cNvGraphicFramePr>
+              <a:graphicFrameLocks xmlns:a="http://schemas.openxmlformats.org/drawingml/2006/main" noChangeAspect="1"/>
+            </wp:cNvGraphicFramePr>
+            <a:graphic xmlns:a="http://schemas.openxmlformats.org/drawingml/2006/main">
+              <a:graphicData uri="http://schemas.openxmlformats.org/drawingml/2006/picture">
+                <pic:pic xmlns:pic="http://schemas.openxmlformats.org/drawingml/2006/picture">
+                  <pic:nvPicPr>
+                    <pic:cNvPr id="5" name="gen.JPG"/>
+                    <pic:cNvPicPr/>
+                  </pic:nvPicPr>
+                  <pic:blipFill>
+                    <a:blip r:embed="rId10">
+                      <a:extLst>
+                        <a:ext uri="{28A0092B-C50C-407E-A947-70E740481C1C}">
+                          <a14:useLocalDpi xmlns:a14="http://schemas.microsoft.com/office/drawing/2010/main" val="0"/>
+                        </a:ext>
+                      </a:extLst>
+                    </a:blip>
+                    <a:stretch>
+                      <a:fillRect/>
+                    </a:stretch>
+                  </pic:blipFill>
+                  <pic:spPr>
+                    <a:xfrm>
+                      <a:off x="0" y="0"/>
+                      <a:ext cx="5943600" cy="3190875"/>
+                    </a:xfrm>
+                    <a:prstGeom prst="rect">
+                      <a:avLst/>
+                    </a:prstGeom>
+                  </pic:spPr>
+                </pic:pic>
+              </a:graphicData>
+            </a:graphic>
+          </wp:inline>
+        </w:drawing>
+      </w:r>
+    </w:p>
     <w:sectPr>
       <w:pgSz w:w="12240" w:h="15840"/>
       <w:pgMar w:top="1440" w:right="1440" w:bottom="1440" w:left="1440" w:header="720" w:footer="720" w:gutter="0"/>
+      <w:pgBorders w:offsetFrom="page">
+        <w:top w:val="single" w:sz="18" w:space="24" w:color="auto"/>
+        <w:left w:val="single" w:sz="18" w:space="24" w:color="auto"/>
+        <w:bottom w:val="single" w:sz="18" w:space="24" w:color="auto"/>
+        <w:right w:val="single" w:sz="18" w:space="24" w:color="auto"/>
+      </w:pgBorders>
       <w:cols w:space="720"/>
       <w:docGrid w:linePitch="360"/>
     </w:sectPr>

</xml_diff>